<commit_message>
Screenshots de los trabajos agregada
</commit_message>
<xml_diff>
--- a/doc/Screenshots.docx
+++ b/doc/Screenshots.docx
@@ -145,6 +145,49 @@
                   </pic:nvPicPr>
                   <pic:blipFill>
                     <a:blip r:embed="rId6"/>
+                    <a:stretch>
+                      <a:fillRect/>
+                    </a:stretch>
+                  </pic:blipFill>
+                  <pic:spPr>
+                    <a:xfrm>
+                      <a:off x="0" y="0"/>
+                      <a:ext cx="5943600" cy="3341370"/>
+                    </a:xfrm>
+                    <a:prstGeom prst="rect">
+                      <a:avLst/>
+                    </a:prstGeom>
+                  </pic:spPr>
+                </pic:pic>
+              </a:graphicData>
+            </a:graphic>
+          </wp:inline>
+        </w:drawing>
+      </w:r>
+    </w:p>
+    <w:p/>
+    <w:p>
+      <w:r>
+        <w:rPr>
+          <w:noProof/>
+        </w:rPr>
+        <w:drawing>
+          <wp:inline distT="0" distB="0" distL="0" distR="0" wp14:anchorId="4C67CABE" wp14:editId="7DE7D964">
+            <wp:extent cx="5943600" cy="3341370"/>
+            <wp:effectExtent l="0" t="0" r="0" b="0"/>
+            <wp:docPr id="580033435" name="Imagen 1"/>
+            <wp:cNvGraphicFramePr>
+              <a:graphicFrameLocks xmlns:a="http://schemas.openxmlformats.org/drawingml/2006/main" noChangeAspect="1"/>
+            </wp:cNvGraphicFramePr>
+            <a:graphic xmlns:a="http://schemas.openxmlformats.org/drawingml/2006/main">
+              <a:graphicData uri="http://schemas.openxmlformats.org/drawingml/2006/picture">
+                <pic:pic xmlns:pic="http://schemas.openxmlformats.org/drawingml/2006/picture">
+                  <pic:nvPicPr>
+                    <pic:cNvPr id="580033435" name=""/>
+                    <pic:cNvPicPr/>
+                  </pic:nvPicPr>
+                  <pic:blipFill>
+                    <a:blip r:embed="rId7"/>
                     <a:stretch>
                       <a:fillRect/>
                     </a:stretch>

</xml_diff>

<commit_message>
Tutorial de las screenshots
</commit_message>
<xml_diff>
--- a/doc/Screenshots.docx
+++ b/doc/Screenshots.docx
@@ -2,6 +2,40 @@
 <file path=word/document.xml><?xml version="1.0" encoding="utf-8"?>
 <w:document xmlns:wpc="http://schemas.microsoft.com/office/word/2010/wordprocessingCanvas" xmlns:cx="http://schemas.microsoft.com/office/drawing/2014/chartex" xmlns:cx1="http://schemas.microsoft.com/office/drawing/2015/9/8/chartex" xmlns:cx2="http://schemas.microsoft.com/office/drawing/2015/10/21/chartex" xmlns:cx3="http://schemas.microsoft.com/office/drawing/2016/5/9/chartex" xmlns:cx4="http://schemas.microsoft.com/office/drawing/2016/5/10/chartex" xmlns:cx5="http://schemas.microsoft.com/office/drawing/2016/5/11/chartex" xmlns:cx6="http://schemas.microsoft.com/office/drawing/2016/5/12/chartex" xmlns:cx7="http://schemas.microsoft.com/office/drawing/2016/5/13/chartex" xmlns:cx8="http://schemas.microsoft.com/office/drawing/2016/5/14/chartex" xmlns:mc="http://schemas.openxmlformats.org/markup-compatibility/2006" xmlns:aink="http://schemas.microsoft.com/office/drawing/2016/ink" xmlns:am3d="http://schemas.microsoft.com/office/drawing/2017/model3d" xmlns:o="urn:schemas-microsoft-com:office:office" xmlns:oel="http://schemas.microsoft.com/office/2019/extlst" xmlns:r="http://schemas.openxmlformats.org/officeDocument/2006/relationships" xmlns:m="http://schemas.openxmlformats.org/officeDocument/2006/math" xmlns:v="urn:schemas-microsoft-com:vml" xmlns:wp14="http://schemas.microsoft.com/office/word/2010/wordprocessingDrawing" xmlns:wp="http://schemas.openxmlformats.org/drawingml/2006/wordprocessingDrawing" xmlns:w10="urn:schemas-microsoft-com:office:word" xmlns:w="http://schemas.openxmlformats.org/wordprocessingml/2006/main" xmlns:w14="http://schemas.microsoft.com/office/word/2010/wordml" xmlns:w15="http://schemas.microsoft.com/office/word/2012/wordml" xmlns:w16cex="http://schemas.microsoft.com/office/word/2018/wordml/cex" xmlns:w16cid="http://schemas.microsoft.com/office/word/2016/wordml/cid" xmlns:w16="http://schemas.microsoft.com/office/word/2018/wordml" xmlns:w16du="http://schemas.microsoft.com/office/word/2023/wordml/word16du" xmlns:w16sdtdh="http://schemas.microsoft.com/office/word/2020/wordml/sdtdatahash" xmlns:w16se="http://schemas.microsoft.com/office/word/2015/wordml/symex" xmlns:wpg="http://schemas.microsoft.com/office/word/2010/wordprocessingGroup" xmlns:wpi="http://schemas.microsoft.com/office/word/2010/wordprocessingInk" xmlns:wne="http://schemas.microsoft.com/office/word/2006/wordml" xmlns:wps="http://schemas.microsoft.com/office/word/2010/wordprocessingShape" mc:Ignorable="w14 w15 w16se w16cid w16 w16cex w16sdtdh w16du wp14">
   <w:body>
+    <w:p>
+      <w:pPr>
+        <w:rPr>
+          <w:rFonts w:ascii="Arial" w:hAnsi="Arial" w:cs="Arial"/>
+          <w:noProof/>
+          <w:color w:val="000000"/>
+          <w:bdr w:val="none" w:sz="0" w:space="0" w:color="auto" w:frame="1"/>
+        </w:rPr>
+      </w:pPr>
+    </w:p>
+    <w:p>
+      <w:pPr>
+        <w:pStyle w:val="Prrafodelista"/>
+        <w:numPr>
+          <w:ilvl w:val="0"/>
+          <w:numId w:val="1"/>
+        </w:numPr>
+        <w:rPr>
+          <w:rFonts w:ascii="Arial" w:hAnsi="Arial" w:cs="Arial"/>
+          <w:noProof/>
+          <w:color w:val="000000"/>
+          <w:bdr w:val="none" w:sz="0" w:space="0" w:color="auto" w:frame="1"/>
+        </w:rPr>
+      </w:pPr>
+      <w:r>
+        <w:rPr>
+          <w:rFonts w:ascii="Arial" w:hAnsi="Arial" w:cs="Arial"/>
+          <w:noProof/>
+          <w:color w:val="000000"/>
+          <w:bdr w:val="none" w:sz="0" w:space="0" w:color="auto" w:frame="1"/>
+        </w:rPr>
+        <w:t>Creacion del Repositorio</w:t>
+      </w:r>
+    </w:p>
     <w:p>
       <w:r>
         <w:rPr>
@@ -23,64 +57,6 @@
                 <pic:pic xmlns:pic="http://schemas.openxmlformats.org/drawingml/2006/picture">
                   <pic:nvPicPr>
                     <pic:cNvPr id="0" name="Picture 1"/>
-                    <pic:cNvPicPr>
-                      <a:picLocks noChangeAspect="1" noChangeArrowheads="1"/>
-                    </pic:cNvPicPr>
-                  </pic:nvPicPr>
-                  <pic:blipFill>
-                    <a:blip r:embed="rId4">
-                      <a:extLst>
-                        <a:ext uri="{28A0092B-C50C-407E-A947-70E740481C1C}">
-                          <a14:useLocalDpi xmlns:a14="http://schemas.microsoft.com/office/drawing/2010/main" val="0"/>
-                        </a:ext>
-                      </a:extLst>
-                    </a:blip>
-                    <a:srcRect/>
-                    <a:stretch>
-                      <a:fillRect/>
-                    </a:stretch>
-                  </pic:blipFill>
-                  <pic:spPr bwMode="auto">
-                    <a:xfrm>
-                      <a:off x="0" y="0"/>
-                      <a:ext cx="5734050" cy="3228975"/>
-                    </a:xfrm>
-                    <a:prstGeom prst="rect">
-                      <a:avLst/>
-                    </a:prstGeom>
-                    <a:noFill/>
-                    <a:ln>
-                      <a:noFill/>
-                    </a:ln>
-                  </pic:spPr>
-                </pic:pic>
-              </a:graphicData>
-            </a:graphic>
-          </wp:inline>
-        </w:drawing>
-      </w:r>
-    </w:p>
-    <w:p>
-      <w:r>
-        <w:rPr>
-          <w:rFonts w:ascii="Arial" w:hAnsi="Arial" w:cs="Arial"/>
-          <w:noProof/>
-          <w:color w:val="000000"/>
-          <w:bdr w:val="none" w:sz="0" w:space="0" w:color="auto" w:frame="1"/>
-        </w:rPr>
-        <w:drawing>
-          <wp:inline distT="0" distB="0" distL="0" distR="0" wp14:anchorId="731B8914" wp14:editId="242CD655">
-            <wp:extent cx="5734050" cy="3228975"/>
-            <wp:effectExtent l="0" t="0" r="0" b="9525"/>
-            <wp:docPr id="291755499" name="Imagen 2" descr="Una captura de pantalla de una computadora&#10;&#10;Descripción generada automáticamente"/>
-            <wp:cNvGraphicFramePr>
-              <a:graphicFrameLocks xmlns:a="http://schemas.openxmlformats.org/drawingml/2006/main" noChangeAspect="1"/>
-            </wp:cNvGraphicFramePr>
-            <a:graphic xmlns:a="http://schemas.openxmlformats.org/drawingml/2006/main">
-              <a:graphicData uri="http://schemas.openxmlformats.org/drawingml/2006/picture">
-                <pic:pic xmlns:pic="http://schemas.openxmlformats.org/drawingml/2006/picture">
-                  <pic:nvPicPr>
-                    <pic:cNvPr id="291755499" name="Imagen 2" descr="Una captura de pantalla de una computadora&#10;&#10;Descripción generada automáticamente"/>
                     <pic:cNvPicPr>
                       <a:picLocks noChangeAspect="1" noChangeArrowheads="1"/>
                     </pic:cNvPicPr>
@@ -118,16 +94,105 @@
         </w:drawing>
       </w:r>
     </w:p>
+    <w:p>
+      <w:pPr>
+        <w:pStyle w:val="Prrafodelista"/>
+        <w:numPr>
+          <w:ilvl w:val="0"/>
+          <w:numId w:val="1"/>
+        </w:numPr>
+      </w:pPr>
+      <w:r>
+        <w:t>Creación de las carpetas</w:t>
+      </w:r>
+    </w:p>
+    <w:p>
+      <w:r>
+        <w:rPr>
+          <w:rFonts w:ascii="Arial" w:hAnsi="Arial" w:cs="Arial"/>
+          <w:noProof/>
+          <w:color w:val="000000"/>
+          <w:bdr w:val="none" w:sz="0" w:space="0" w:color="auto" w:frame="1"/>
+        </w:rPr>
+        <w:drawing>
+          <wp:inline distT="0" distB="0" distL="0" distR="0" wp14:anchorId="731B8914" wp14:editId="242CD655">
+            <wp:extent cx="5734050" cy="3228975"/>
+            <wp:effectExtent l="0" t="0" r="0" b="9525"/>
+            <wp:docPr id="291755499" name="Imagen 2" descr="Una captura de pantalla de una computadora&#10;&#10;Descripción generada automáticamente"/>
+            <wp:cNvGraphicFramePr>
+              <a:graphicFrameLocks xmlns:a="http://schemas.openxmlformats.org/drawingml/2006/main" noChangeAspect="1"/>
+            </wp:cNvGraphicFramePr>
+            <a:graphic xmlns:a="http://schemas.openxmlformats.org/drawingml/2006/main">
+              <a:graphicData uri="http://schemas.openxmlformats.org/drawingml/2006/picture">
+                <pic:pic xmlns:pic="http://schemas.openxmlformats.org/drawingml/2006/picture">
+                  <pic:nvPicPr>
+                    <pic:cNvPr id="291755499" name="Imagen 2" descr="Una captura de pantalla de una computadora&#10;&#10;Descripción generada automáticamente"/>
+                    <pic:cNvPicPr>
+                      <a:picLocks noChangeAspect="1" noChangeArrowheads="1"/>
+                    </pic:cNvPicPr>
+                  </pic:nvPicPr>
+                  <pic:blipFill>
+                    <a:blip r:embed="rId6">
+                      <a:extLst>
+                        <a:ext uri="{28A0092B-C50C-407E-A947-70E740481C1C}">
+                          <a14:useLocalDpi xmlns:a14="http://schemas.microsoft.com/office/drawing/2010/main" val="0"/>
+                        </a:ext>
+                      </a:extLst>
+                    </a:blip>
+                    <a:srcRect/>
+                    <a:stretch>
+                      <a:fillRect/>
+                    </a:stretch>
+                  </pic:blipFill>
+                  <pic:spPr bwMode="auto">
+                    <a:xfrm>
+                      <a:off x="0" y="0"/>
+                      <a:ext cx="5734050" cy="3228975"/>
+                    </a:xfrm>
+                    <a:prstGeom prst="rect">
+                      <a:avLst/>
+                    </a:prstGeom>
+                    <a:noFill/>
+                    <a:ln>
+                      <a:noFill/>
+                    </a:ln>
+                  </pic:spPr>
+                </pic:pic>
+              </a:graphicData>
+            </a:graphic>
+          </wp:inline>
+        </w:drawing>
+      </w:r>
+    </w:p>
     <w:p/>
     <w:p/>
-    <w:p/>
+    <w:p>
+      <w:pPr>
+        <w:pStyle w:val="Prrafodelista"/>
+        <w:numPr>
+          <w:ilvl w:val="0"/>
+          <w:numId w:val="1"/>
+        </w:numPr>
+      </w:pPr>
+      <w:r>
+        <w:lastRenderedPageBreak/>
+        <w:t xml:space="preserve">Error solicitado de no tener actualizado el Branch cuando alguien hace </w:t>
+      </w:r>
+      <w:proofErr w:type="spellStart"/>
+      <w:r>
+        <w:t>push</w:t>
+      </w:r>
+      <w:proofErr w:type="spellEnd"/>
+      <w:r>
+        <w:t>.</w:t>
+      </w:r>
+    </w:p>
     <w:p/>
     <w:p>
       <w:r>
         <w:rPr>
           <w:noProof/>
         </w:rPr>
-        <w:lastRenderedPageBreak/>
         <w:drawing>
           <wp:inline distT="0" distB="0" distL="0" distR="0" wp14:anchorId="21B64524" wp14:editId="6A4042BF">
             <wp:extent cx="5943600" cy="3341370"/>
@@ -141,49 +206,6 @@
                 <pic:pic xmlns:pic="http://schemas.openxmlformats.org/drawingml/2006/picture">
                   <pic:nvPicPr>
                     <pic:cNvPr id="1859871338" name="Imagen 1" descr="Captura de pantalla de computadora&#10;&#10;Descripción generada automáticamente"/>
-                    <pic:cNvPicPr/>
-                  </pic:nvPicPr>
-                  <pic:blipFill>
-                    <a:blip r:embed="rId6"/>
-                    <a:stretch>
-                      <a:fillRect/>
-                    </a:stretch>
-                  </pic:blipFill>
-                  <pic:spPr>
-                    <a:xfrm>
-                      <a:off x="0" y="0"/>
-                      <a:ext cx="5943600" cy="3341370"/>
-                    </a:xfrm>
-                    <a:prstGeom prst="rect">
-                      <a:avLst/>
-                    </a:prstGeom>
-                  </pic:spPr>
-                </pic:pic>
-              </a:graphicData>
-            </a:graphic>
-          </wp:inline>
-        </w:drawing>
-      </w:r>
-    </w:p>
-    <w:p/>
-    <w:p>
-      <w:r>
-        <w:rPr>
-          <w:noProof/>
-        </w:rPr>
-        <w:drawing>
-          <wp:inline distT="0" distB="0" distL="0" distR="0" wp14:anchorId="4C67CABE" wp14:editId="7DE7D964">
-            <wp:extent cx="5943600" cy="3341370"/>
-            <wp:effectExtent l="0" t="0" r="0" b="0"/>
-            <wp:docPr id="580033435" name="Imagen 1"/>
-            <wp:cNvGraphicFramePr>
-              <a:graphicFrameLocks xmlns:a="http://schemas.openxmlformats.org/drawingml/2006/main" noChangeAspect="1"/>
-            </wp:cNvGraphicFramePr>
-            <a:graphic xmlns:a="http://schemas.openxmlformats.org/drawingml/2006/main">
-              <a:graphicData uri="http://schemas.openxmlformats.org/drawingml/2006/picture">
-                <pic:pic xmlns:pic="http://schemas.openxmlformats.org/drawingml/2006/picture">
-                  <pic:nvPicPr>
-                    <pic:cNvPr id="580033435" name=""/>
                     <pic:cNvPicPr/>
                   </pic:nvPicPr>
                   <pic:blipFill>
@@ -209,10 +231,72 @@
       </w:r>
     </w:p>
     <w:p/>
-    <w:p/>
-    <w:p/>
+    <w:p>
+      <w:pPr>
+        <w:pStyle w:val="Prrafodelista"/>
+        <w:numPr>
+          <w:ilvl w:val="0"/>
+          <w:numId w:val="1"/>
+        </w:numPr>
+      </w:pPr>
+      <w:proofErr w:type="spellStart"/>
+      <w:r>
+        <w:t>Creacion</w:t>
+      </w:r>
+      <w:proofErr w:type="spellEnd"/>
+      <w:r>
+        <w:t xml:space="preserve"> de la clase UI.java</w:t>
+      </w:r>
+    </w:p>
+    <w:p>
+      <w:r>
+        <w:rPr>
+          <w:noProof/>
+        </w:rPr>
+        <w:drawing>
+          <wp:inline distT="0" distB="0" distL="0" distR="0" wp14:anchorId="4C67CABE" wp14:editId="7DE7D964">
+            <wp:extent cx="5943600" cy="3341370"/>
+            <wp:effectExtent l="0" t="0" r="0" b="0"/>
+            <wp:docPr id="580033435" name="Imagen 1"/>
+            <wp:cNvGraphicFramePr>
+              <a:graphicFrameLocks xmlns:a="http://schemas.openxmlformats.org/drawingml/2006/main" noChangeAspect="1"/>
+            </wp:cNvGraphicFramePr>
+            <a:graphic xmlns:a="http://schemas.openxmlformats.org/drawingml/2006/main">
+              <a:graphicData uri="http://schemas.openxmlformats.org/drawingml/2006/picture">
+                <pic:pic xmlns:pic="http://schemas.openxmlformats.org/drawingml/2006/picture">
+                  <pic:nvPicPr>
+                    <pic:cNvPr id="580033435" name=""/>
+                    <pic:cNvPicPr/>
+                  </pic:nvPicPr>
+                  <pic:blipFill>
+                    <a:blip r:embed="rId8"/>
+                    <a:stretch>
+                      <a:fillRect/>
+                    </a:stretch>
+                  </pic:blipFill>
+                  <pic:spPr>
+                    <a:xfrm>
+                      <a:off x="0" y="0"/>
+                      <a:ext cx="5943600" cy="3341370"/>
+                    </a:xfrm>
+                    <a:prstGeom prst="rect">
+                      <a:avLst/>
+                    </a:prstGeom>
+                  </pic:spPr>
+                </pic:pic>
+              </a:graphicData>
+            </a:graphic>
+          </wp:inline>
+        </w:drawing>
+      </w:r>
+    </w:p>
     <w:p/>
     <w:p>
+      <w:pPr>
+        <w:rPr>
+          <w:noProof/>
+        </w:rPr>
+      </w:pPr>
       <w:r>
         <w:rPr>
           <w:noProof/>
@@ -289,10 +373,18 @@
         <w:rPr>
           <w:noProof/>
         </w:rPr>
+        <w:t>5. Creacion de calcu.java</w:t>
+      </w:r>
+    </w:p>
+    <w:p>
+      <w:r>
+        <w:rPr>
+          <w:noProof/>
+        </w:rPr>
         <w:drawing>
-          <wp:inline distT="0" distB="0" distL="0" distR="0" wp14:anchorId="356E0724" wp14:editId="76F2E5F5">
-            <wp:extent cx="4886325" cy="8905875"/>
-            <wp:effectExtent l="0" t="0" r="9525" b="9525"/>
+          <wp:inline distT="0" distB="0" distL="0" distR="0" wp14:anchorId="356E0724" wp14:editId="25C0C068">
+            <wp:extent cx="4233073" cy="7715250"/>
+            <wp:effectExtent l="0" t="0" r="0" b="0"/>
             <wp:docPr id="760884710" name="Imagen 4"/>
             <wp:cNvGraphicFramePr>
               <a:graphicFrameLocks xmlns:a="http://schemas.openxmlformats.org/drawingml/2006/main" noChangeAspect="1"/>
@@ -307,7 +399,7 @@
                     </pic:cNvPicPr>
                   </pic:nvPicPr>
                   <pic:blipFill>
-                    <a:blip r:embed="rId8">
+                    <a:blip r:embed="rId9">
                       <a:extLst>
                         <a:ext uri="{28A0092B-C50C-407E-A947-70E740481C1C}">
                           <a14:useLocalDpi xmlns:a14="http://schemas.microsoft.com/office/drawing/2010/main" val="0"/>
@@ -322,7 +414,7 @@
                   <pic:spPr bwMode="auto">
                     <a:xfrm>
                       <a:off x="0" y="0"/>
-                      <a:ext cx="4886325" cy="8905875"/>
+                      <a:ext cx="4237558" cy="7723425"/>
                     </a:xfrm>
                     <a:prstGeom prst="rect">
                       <a:avLst/>
@@ -344,6 +436,103 @@
     </w:sectPr>
   </w:body>
 </w:document>
+</file>
+
+<file path=word/numbering.xml><?xml version="1.0" encoding="utf-8"?>
+<w:numbering xmlns:wpc="http://schemas.microsoft.com/office/word/2010/wordprocessingCanvas" xmlns:cx="http://schemas.microsoft.com/office/drawing/2014/chartex" xmlns:cx1="http://schemas.microsoft.com/office/drawing/2015/9/8/chartex" xmlns:cx2="http://schemas.microsoft.com/office/drawing/2015/10/21/chartex" xmlns:cx3="http://schemas.microsoft.com/office/drawing/2016/5/9/chartex" xmlns:cx4="http://schemas.microsoft.com/office/drawing/2016/5/10/chartex" xmlns:cx5="http://schemas.microsoft.com/office/drawing/2016/5/11/chartex" xmlns:cx6="http://schemas.microsoft.com/office/drawing/2016/5/12/chartex" xmlns:cx7="http://schemas.microsoft.com/office/drawing/2016/5/13/chartex" xmlns:cx8="http://schemas.microsoft.com/office/drawing/2016/5/14/chartex" xmlns:mc="http://schemas.openxmlformats.org/markup-compatibility/2006" xmlns:aink="http://schemas.microsoft.com/office/drawing/2016/ink" xmlns:am3d="http://schemas.microsoft.com/office/drawing/2017/model3d" xmlns:o="urn:schemas-microsoft-com:office:office" xmlns:oel="http://schemas.microsoft.com/office/2019/extlst" xmlns:r="http://schemas.openxmlformats.org/officeDocument/2006/relationships" xmlns:m="http://schemas.openxmlformats.org/officeDocument/2006/math" xmlns:v="urn:schemas-microsoft-com:vml" xmlns:wp14="http://schemas.microsoft.com/office/word/2010/wordprocessingDrawing" xmlns:wp="http://schemas.openxmlformats.org/drawingml/2006/wordprocessingDrawing" xmlns:w10="urn:schemas-microsoft-com:office:word" xmlns:w="http://schemas.openxmlformats.org/wordprocessingml/2006/main" xmlns:w14="http://schemas.microsoft.com/office/word/2010/wordml" xmlns:w15="http://schemas.microsoft.com/office/word/2012/wordml" xmlns:w16cex="http://schemas.microsoft.com/office/word/2018/wordml/cex" xmlns:w16cid="http://schemas.microsoft.com/office/word/2016/wordml/cid" xmlns:w16="http://schemas.microsoft.com/office/word/2018/wordml" xmlns:w16du="http://schemas.microsoft.com/office/word/2023/wordml/word16du" xmlns:w16sdtdh="http://schemas.microsoft.com/office/word/2020/wordml/sdtdatahash" xmlns:w16se="http://schemas.microsoft.com/office/word/2015/wordml/symex" xmlns:wpg="http://schemas.microsoft.com/office/word/2010/wordprocessingGroup" xmlns:wpi="http://schemas.microsoft.com/office/word/2010/wordprocessingInk" xmlns:wne="http://schemas.microsoft.com/office/word/2006/wordml" xmlns:wps="http://schemas.microsoft.com/office/word/2010/wordprocessingShape" mc:Ignorable="w14 w15 w16se w16cid w16 w16cex w16sdtdh w16du wp14">
+  <w:abstractNum w:abstractNumId="0" w15:restartNumberingAfterBreak="0">
+    <w:nsid w:val="348645B6"/>
+    <w:multiLevelType w:val="hybridMultilevel"/>
+    <w:tmpl w:val="86945926"/>
+    <w:lvl w:ilvl="0" w:tplc="0409000F">
+      <w:start w:val="1"/>
+      <w:numFmt w:val="decimal"/>
+      <w:lvlText w:val="%1."/>
+      <w:lvlJc w:val="left"/>
+      <w:pPr>
+        <w:ind w:left="720" w:hanging="360"/>
+      </w:pPr>
+      <w:rPr>
+        <w:rFonts w:hint="default"/>
+      </w:rPr>
+    </w:lvl>
+    <w:lvl w:ilvl="1" w:tplc="04090019" w:tentative="1">
+      <w:start w:val="1"/>
+      <w:numFmt w:val="lowerLetter"/>
+      <w:lvlText w:val="%2."/>
+      <w:lvlJc w:val="left"/>
+      <w:pPr>
+        <w:ind w:left="1440" w:hanging="360"/>
+      </w:pPr>
+    </w:lvl>
+    <w:lvl w:ilvl="2" w:tplc="0409001B" w:tentative="1">
+      <w:start w:val="1"/>
+      <w:numFmt w:val="lowerRoman"/>
+      <w:lvlText w:val="%3."/>
+      <w:lvlJc w:val="right"/>
+      <w:pPr>
+        <w:ind w:left="2160" w:hanging="180"/>
+      </w:pPr>
+    </w:lvl>
+    <w:lvl w:ilvl="3" w:tplc="0409000F" w:tentative="1">
+      <w:start w:val="1"/>
+      <w:numFmt w:val="decimal"/>
+      <w:lvlText w:val="%4."/>
+      <w:lvlJc w:val="left"/>
+      <w:pPr>
+        <w:ind w:left="2880" w:hanging="360"/>
+      </w:pPr>
+    </w:lvl>
+    <w:lvl w:ilvl="4" w:tplc="04090019" w:tentative="1">
+      <w:start w:val="1"/>
+      <w:numFmt w:val="lowerLetter"/>
+      <w:lvlText w:val="%5."/>
+      <w:lvlJc w:val="left"/>
+      <w:pPr>
+        <w:ind w:left="3600" w:hanging="360"/>
+      </w:pPr>
+    </w:lvl>
+    <w:lvl w:ilvl="5" w:tplc="0409001B" w:tentative="1">
+      <w:start w:val="1"/>
+      <w:numFmt w:val="lowerRoman"/>
+      <w:lvlText w:val="%6."/>
+      <w:lvlJc w:val="right"/>
+      <w:pPr>
+        <w:ind w:left="4320" w:hanging="180"/>
+      </w:pPr>
+    </w:lvl>
+    <w:lvl w:ilvl="6" w:tplc="0409000F" w:tentative="1">
+      <w:start w:val="1"/>
+      <w:numFmt w:val="decimal"/>
+      <w:lvlText w:val="%7."/>
+      <w:lvlJc w:val="left"/>
+      <w:pPr>
+        <w:ind w:left="5040" w:hanging="360"/>
+      </w:pPr>
+    </w:lvl>
+    <w:lvl w:ilvl="7" w:tplc="04090019" w:tentative="1">
+      <w:start w:val="1"/>
+      <w:numFmt w:val="lowerLetter"/>
+      <w:lvlText w:val="%8."/>
+      <w:lvlJc w:val="left"/>
+      <w:pPr>
+        <w:ind w:left="5760" w:hanging="360"/>
+      </w:pPr>
+    </w:lvl>
+    <w:lvl w:ilvl="8" w:tplc="0409001B" w:tentative="1">
+      <w:start w:val="1"/>
+      <w:numFmt w:val="lowerRoman"/>
+      <w:lvlText w:val="%9."/>
+      <w:lvlJc w:val="right"/>
+      <w:pPr>
+        <w:ind w:left="6480" w:hanging="180"/>
+      </w:pPr>
+    </w:lvl>
+  </w:abstractNum>
+  <w:num w:numId="1" w16cid:durableId="506362008">
+    <w:abstractNumId w:val="0"/>
+  </w:num>
+</w:numbering>
 </file>
 
 <file path=word/styles.xml><?xml version="1.0" encoding="utf-8"?>
@@ -952,6 +1141,7 @@
   <w:style w:type="character" w:default="1" w:styleId="Fuentedeprrafopredeter">
     <w:name w:val="Default Paragraph Font"/>
     <w:uiPriority w:val="1"/>
+    <w:semiHidden/>
     <w:unhideWhenUsed/>
   </w:style>
   <w:style w:type="table" w:default="1" w:styleId="Tablanormal">

</xml_diff>